<commit_message>
Atualização do roteiro de estudos
</commit_message>
<xml_diff>
--- a/Artigos e Roteiros/Roteiro de estudos.docx
+++ b/Artigos e Roteiros/Roteiro de estudos.docx
@@ -4,8 +4,13 @@
   <w:body>
     <w:p>
       <w:r>
-        <w:t>Roteiro de estudos – Vision Transformers Architecture</w:t>
-      </w:r>
+        <w:t xml:space="preserve">Roteiro de estudos – Vision Transformers </w:t>
+      </w:r>
+      <w:proofErr w:type="spellStart"/>
+      <w:r>
+        <w:t>Architecture</w:t>
+      </w:r>
+      <w:proofErr w:type="spellEnd"/>
     </w:p>
     <w:p>
       <w:pPr>
@@ -31,7 +36,23 @@
         <w:jc w:val="both"/>
       </w:pPr>
       <w:r>
-        <w:t xml:space="preserve">O Vision Transformer (ViT) é um modelo de deep learning baseado na arquitetura de </w:t>
+        <w:t>O Vision Transformer (</w:t>
+      </w:r>
+      <w:proofErr w:type="spellStart"/>
+      <w:r>
+        <w:t>ViT</w:t>
+      </w:r>
+      <w:proofErr w:type="spellEnd"/>
+      <w:r>
+        <w:t xml:space="preserve">) é um modelo de </w:t>
+      </w:r>
+      <w:proofErr w:type="spellStart"/>
+      <w:r>
+        <w:t>deep</w:t>
+      </w:r>
+      <w:proofErr w:type="spellEnd"/>
+      <w:r>
+        <w:t xml:space="preserve"> learning baseado na arquitetura de </w:t>
       </w:r>
       <w:r>
         <w:rPr>
@@ -41,7 +62,15 @@
         <w:t>Transformers</w:t>
       </w:r>
       <w:r>
-        <w:t xml:space="preserve">, originalmente criada para NLP (como o BERT). A inovação do ViT foi aplicar esse conceito à visão computacional, tratando uma imagem como uma </w:t>
+        <w:t xml:space="preserve">, originalmente criada para NLP (como o BERT). A inovação do </w:t>
+      </w:r>
+      <w:proofErr w:type="spellStart"/>
+      <w:r>
+        <w:t>ViT</w:t>
+      </w:r>
+      <w:proofErr w:type="spellEnd"/>
+      <w:r>
+        <w:t xml:space="preserve"> foi aplicar esse conceito à visão computacional, tratando uma imagem como uma </w:t>
       </w:r>
       <w:r>
         <w:rPr>
@@ -61,6 +90,7 @@
       <w:r>
         <w:t xml:space="preserve">Essa abordagem substitui convoluções por </w:t>
       </w:r>
+      <w:proofErr w:type="spellStart"/>
       <w:r>
         <w:rPr>
           <w:b/>
@@ -68,6 +98,7 @@
         </w:rPr>
         <w:t>autoatenção</w:t>
       </w:r>
+      <w:proofErr w:type="spellEnd"/>
       <w:r>
         <w:t xml:space="preserve">, o que permite que o modelo capture </w:t>
       </w:r>
@@ -79,7 +110,15 @@
         <w:t>relações globais</w:t>
       </w:r>
       <w:r>
-        <w:t xml:space="preserve"> entre partes da imagem — algo mais difícil com CNNs tradicionais.</w:t>
+        <w:t xml:space="preserve"> entre partes da imagem — algo mais difícil com </w:t>
+      </w:r>
+      <w:proofErr w:type="spellStart"/>
+      <w:r>
+        <w:t>CNNs</w:t>
+      </w:r>
+      <w:proofErr w:type="spellEnd"/>
+      <w:r>
+        <w:t xml:space="preserve"> tradicionais.</w:t>
       </w:r>
     </w:p>
     <w:p>
@@ -138,11 +177,24 @@
         </w:numPr>
         <w:jc w:val="both"/>
       </w:pPr>
-      <w:r>
-        <w:t xml:space="preserve">Autoatenção – </w:t>
-      </w:r>
-      <w:r>
-        <w:t xml:space="preserve">A autoatenção </w:t>
+      <w:proofErr w:type="spellStart"/>
+      <w:r>
+        <w:t>Autoatenção</w:t>
+      </w:r>
+      <w:proofErr w:type="spellEnd"/>
+      <w:r>
+        <w:t xml:space="preserve"> – </w:t>
+      </w:r>
+      <w:r>
+        <w:t xml:space="preserve">A </w:t>
+      </w:r>
+      <w:proofErr w:type="spellStart"/>
+      <w:r>
+        <w:t>autoatenção</w:t>
+      </w:r>
+      <w:proofErr w:type="spellEnd"/>
+      <w:r>
+        <w:t xml:space="preserve"> </w:t>
       </w:r>
       <w:r>
         <w:rPr>
@@ -162,7 +214,15 @@
         <w:t>quem influencia quem</w:t>
       </w:r>
       <w:r>
-        <w:t>. Isso se aplica a palavras (em NLP) ou a patches de imagens (em ViT).</w:t>
+        <w:t xml:space="preserve">. Isso se aplica a palavras (em NLP) ou a patches de imagens (em </w:t>
+      </w:r>
+      <w:proofErr w:type="spellStart"/>
+      <w:r>
+        <w:t>ViT</w:t>
+      </w:r>
+      <w:proofErr w:type="spellEnd"/>
+      <w:r>
+        <w:t>).</w:t>
       </w:r>
     </w:p>
     <w:p>
@@ -278,10 +338,74 @@
         <w:jc w:val="both"/>
       </w:pPr>
       <w:r>
-        <w:t xml:space="preserve">O Transformer é uma arquitetura de deep learning introduzida por Vaswani et al. (2017) no artigo “Attention is All You Need”, que revolucionou o campo de NLP ao substituir redes recorrentes (RNN/LSTM) por atenção. O principal problema na NLP era traduzir, classificar e responder questionamento com base em frases. </w:t>
-      </w:r>
-      <w:r>
-        <w:t>Antes, usava-se RNNs, mas elas processam palavra por palavra de forma sequencial (lento e difícil de aprender relações de longo prazo).</w:t>
+        <w:t xml:space="preserve">O Transformer é uma arquitetura de </w:t>
+      </w:r>
+      <w:proofErr w:type="spellStart"/>
+      <w:r>
+        <w:t>deep</w:t>
+      </w:r>
+      <w:proofErr w:type="spellEnd"/>
+      <w:r>
+        <w:t xml:space="preserve"> learning introduzida por </w:t>
+      </w:r>
+      <w:proofErr w:type="spellStart"/>
+      <w:r>
+        <w:t>Vaswani</w:t>
+      </w:r>
+      <w:proofErr w:type="spellEnd"/>
+      <w:r>
+        <w:t xml:space="preserve"> et al. (2017) no artigo “</w:t>
+      </w:r>
+      <w:proofErr w:type="spellStart"/>
+      <w:r>
+        <w:t>Attention</w:t>
+      </w:r>
+      <w:proofErr w:type="spellEnd"/>
+      <w:r>
+        <w:t xml:space="preserve"> </w:t>
+      </w:r>
+      <w:proofErr w:type="spellStart"/>
+      <w:r>
+        <w:t>is</w:t>
+      </w:r>
+      <w:proofErr w:type="spellEnd"/>
+      <w:r>
+        <w:t xml:space="preserve"> </w:t>
+      </w:r>
+      <w:proofErr w:type="spellStart"/>
+      <w:r>
+        <w:t>All</w:t>
+      </w:r>
+      <w:proofErr w:type="spellEnd"/>
+      <w:r>
+        <w:t xml:space="preserve"> </w:t>
+      </w:r>
+      <w:proofErr w:type="spellStart"/>
+      <w:r>
+        <w:t>You</w:t>
+      </w:r>
+      <w:proofErr w:type="spellEnd"/>
+      <w:r>
+        <w:t xml:space="preserve"> </w:t>
+      </w:r>
+      <w:proofErr w:type="spellStart"/>
+      <w:r>
+        <w:t>Need</w:t>
+      </w:r>
+      <w:proofErr w:type="spellEnd"/>
+      <w:r>
+        <w:t xml:space="preserve">”, que revolucionou o campo de NLP ao substituir redes recorrentes (RNN/LSTM) por atenção. O principal problema na NLP era traduzir, classificar e responder questionamento com base em frases. </w:t>
+      </w:r>
+      <w:r>
+        <w:t xml:space="preserve">Antes, usava-se </w:t>
+      </w:r>
+      <w:proofErr w:type="spellStart"/>
+      <w:r>
+        <w:t>RNNs</w:t>
+      </w:r>
+      <w:proofErr w:type="spellEnd"/>
+      <w:r>
+        <w:t>, mas elas processam palavra por palavra de forma sequencial (lento e difícil de aprender relações de longo prazo).</w:t>
       </w:r>
       <w:r>
         <w:br/>
@@ -308,7 +432,15 @@
         <w:t xml:space="preserve"> para aprender o contexto de cada palavra em relação às outras.</w:t>
       </w:r>
       <w:r>
-        <w:t xml:space="preserve"> No caso das ViT’s a ideia central é tratar a imagem como uma frase, onde cada trecho da imagem (patch) seria tratado como uma palavra na frase</w:t>
+        <w:t xml:space="preserve"> No caso das </w:t>
+      </w:r>
+      <w:proofErr w:type="spellStart"/>
+      <w:r>
+        <w:t>ViT’s</w:t>
+      </w:r>
+      <w:proofErr w:type="spellEnd"/>
+      <w:r>
+        <w:t xml:space="preserve"> a ideia central é tratar a imagem como uma frase, onde cada trecho da imagem (patch) seria tratado como uma palavra na frase</w:t>
       </w:r>
     </w:p>
     <w:p>
@@ -325,11 +457,21 @@
         <w:jc w:val="both"/>
       </w:pPr>
       <w:r>
-        <w:t>Componentes principais da estrutura de um transformer</w:t>
-      </w:r>
-      <w:r>
-        <w:t xml:space="preserve"> em ViT’s</w:t>
-      </w:r>
+        <w:t xml:space="preserve">Componentes principais da estrutura de um </w:t>
+      </w:r>
+      <w:proofErr w:type="spellStart"/>
+      <w:r>
+        <w:t>transformer</w:t>
+      </w:r>
+      <w:proofErr w:type="spellEnd"/>
+      <w:r>
+        <w:t xml:space="preserve"> em </w:t>
+      </w:r>
+      <w:proofErr w:type="spellStart"/>
+      <w:r>
+        <w:t>ViT’s</w:t>
+      </w:r>
+      <w:proofErr w:type="spellEnd"/>
       <w:r>
         <w:t>:</w:t>
       </w:r>
@@ -364,10 +506,26 @@
         <w:t>Nesta etapa a</w:t>
       </w:r>
       <w:r>
-        <w:t xml:space="preserve"> frase é dividida em tokens (ex: ["O", "cachorro", ...])</w:t>
-      </w:r>
-      <w:r>
-        <w:t xml:space="preserve">. No caso das ViT’s, as imagens serão divididas em diferentes patchs (trechos da imagem), ou seja, considerando uma imagem colorida </w:t>
+        <w:t xml:space="preserve"> frase é dividida em tokens (</w:t>
+      </w:r>
+      <w:proofErr w:type="spellStart"/>
+      <w:r>
+        <w:t>ex</w:t>
+      </w:r>
+      <w:proofErr w:type="spellEnd"/>
+      <w:r>
+        <w:t>: ["O", "cachorro", ...])</w:t>
+      </w:r>
+      <w:r>
+        <w:t xml:space="preserve">. No caso das </w:t>
+      </w:r>
+      <w:proofErr w:type="spellStart"/>
+      <w:r>
+        <w:t>ViT’s</w:t>
+      </w:r>
+      <w:proofErr w:type="spellEnd"/>
+      <w:r>
+        <w:t xml:space="preserve">, as imagens serão divididas em diferentes patchs (trechos da imagem), ou seja, considerando uma imagem colorida </w:t>
       </w:r>
       <w:r>
         <w:t>224x224 pixels com 3 canais (RGB</w:t>
@@ -442,6 +600,7 @@
         </w:numPr>
         <w:jc w:val="both"/>
       </w:pPr>
+      <w:proofErr w:type="spellStart"/>
       <w:r>
         <w:rPr>
           <w:b/>
@@ -449,8 +608,17 @@
         </w:rPr>
         <w:t>Embedding</w:t>
       </w:r>
-      <w:r>
-        <w:t>: Cada token é transformado em um vetor numérico (ex: 512 dimensões)</w:t>
+      <w:proofErr w:type="spellEnd"/>
+      <w:r>
+        <w:t>: Cada token é transformado em um vetor numérico (</w:t>
+      </w:r>
+      <w:proofErr w:type="spellStart"/>
+      <w:r>
+        <w:t>ex</w:t>
+      </w:r>
+      <w:proofErr w:type="spellEnd"/>
+      <w:r>
+        <w:t>: 512 dimensões)</w:t>
       </w:r>
     </w:p>
     <w:p>
@@ -491,7 +659,23 @@
         <w:t>ainda não carregam semântica aprendida</w:t>
       </w:r>
       <w:r>
-        <w:t xml:space="preserve"> — ou seja, não têm estrutura vetorial adequada para serem processados em um transformer (que espera vetores embedding com significado).</w:t>
+        <w:t xml:space="preserve"> — ou seja, não têm estrutura vetorial adequada para serem processados em um </w:t>
+      </w:r>
+      <w:proofErr w:type="spellStart"/>
+      <w:r>
+        <w:t>transformer</w:t>
+      </w:r>
+      <w:proofErr w:type="spellEnd"/>
+      <w:r>
+        <w:t xml:space="preserve"> (que espera vetores </w:t>
+      </w:r>
+      <w:proofErr w:type="spellStart"/>
+      <w:r>
+        <w:t>embedding</w:t>
+      </w:r>
+      <w:proofErr w:type="spellEnd"/>
+      <w:r>
+        <w:t xml:space="preserve"> com significado).</w:t>
       </w:r>
     </w:p>
     <w:p>
@@ -687,18 +871,44 @@
         </w:numPr>
         <w:jc w:val="both"/>
       </w:pPr>
-      <w:r>
-        <w:rPr>
-          <w:b/>
-          <w:bCs/>
-        </w:rPr>
-        <w:t xml:space="preserve">Classification Token: </w:t>
-      </w:r>
+      <w:proofErr w:type="spellStart"/>
+      <w:r>
+        <w:rPr>
+          <w:b/>
+          <w:bCs/>
+        </w:rPr>
+        <w:t>Classification</w:t>
+      </w:r>
+      <w:proofErr w:type="spellEnd"/>
+      <w:r>
+        <w:rPr>
+          <w:b/>
+          <w:bCs/>
+        </w:rPr>
+        <w:t xml:space="preserve"> Token: </w:t>
+      </w:r>
+      <w:bookmarkStart w:id="0" w:name="_Hlk198628055"/>
       <w:r>
         <w:t>Ini</w:t>
       </w:r>
       <w:r>
-        <w:t xml:space="preserve">cialmente um vetor denominado ‘classification token’ [CLS] é inserido no início da sequência de embeddings. Este vetor </w:t>
+        <w:t>cialmente um vetor denominado ‘</w:t>
+      </w:r>
+      <w:proofErr w:type="spellStart"/>
+      <w:r>
+        <w:t>classification</w:t>
+      </w:r>
+      <w:proofErr w:type="spellEnd"/>
+      <w:r>
+        <w:t xml:space="preserve"> token’ [CLS] é inserido no início da sequência de </w:t>
+      </w:r>
+      <w:proofErr w:type="spellStart"/>
+      <w:r>
+        <w:t>embeddings</w:t>
+      </w:r>
+      <w:proofErr w:type="spellEnd"/>
+      <w:r>
+        <w:t xml:space="preserve">. Este vetor </w:t>
       </w:r>
       <w:r>
         <w:rPr>
@@ -781,15 +991,32 @@
         <w:t>, ele</w:t>
       </w:r>
       <w:r>
-        <w:t xml:space="preserve"> começa como um vetor aprendível aleatório, igual a qualquer outro vetor de embedding. Ele não contém informação da imagem no início.</w:t>
+        <w:t xml:space="preserve"> começa como um vetor aprendível aleatório, igual a qualquer outro vetor de </w:t>
+      </w:r>
+      <w:proofErr w:type="spellStart"/>
+      <w:r>
+        <w:t>embedding</w:t>
+      </w:r>
+      <w:proofErr w:type="spellEnd"/>
+      <w:r>
+        <w:t>. Ele não contém informação da imagem no início.</w:t>
       </w:r>
       <w:r>
         <w:t xml:space="preserve"> </w:t>
       </w:r>
       <w:r>
-        <w:t>Mas ao passar pelas camadas do Transformer, ele vai "ouvir" todos os patches via autoatenção — e ao final, ele terá aprendido a carregar as informações globais mais relevantes da imagem.</w:t>
-      </w:r>
-    </w:p>
+        <w:t xml:space="preserve">Mas ao passar pelas camadas do Transformer, ele vai "ouvir" todos os patches via </w:t>
+      </w:r>
+      <w:proofErr w:type="spellStart"/>
+      <w:r>
+        <w:t>autoatenção</w:t>
+      </w:r>
+      <w:proofErr w:type="spellEnd"/>
+      <w:r>
+        <w:t xml:space="preserve"> — e ao final, ele terá aprendido a carregar as informações globais mais relevantes da imagem.</w:t>
+      </w:r>
+    </w:p>
+    <w:bookmarkEnd w:id="0"/>
     <w:p>
       <w:pPr>
         <w:pStyle w:val="PargrafodaLista"/>
@@ -914,7 +1141,55 @@
           <w:lang w:eastAsia="pt-BR"/>
           <w14:ligatures w14:val="none"/>
         </w:rPr>
-        <w:t xml:space="preserve">Após a etapa de patching e linear embedding, temos uma sequência de </w:t>
+        <w:t xml:space="preserve">Após a etapa de </w:t>
+      </w:r>
+      <w:proofErr w:type="spellStart"/>
+      <w:r>
+        <w:rPr>
+          <w:rFonts w:ascii="Times New Roman" w:eastAsia="Times New Roman" w:hAnsi="Times New Roman" w:cs="Times New Roman"/>
+          <w:kern w:val="0"/>
+          <w:sz w:val="24"/>
+          <w:szCs w:val="24"/>
+          <w:lang w:eastAsia="pt-BR"/>
+          <w14:ligatures w14:val="none"/>
+        </w:rPr>
+        <w:t>patching</w:t>
+      </w:r>
+      <w:proofErr w:type="spellEnd"/>
+      <w:r>
+        <w:rPr>
+          <w:rFonts w:ascii="Times New Roman" w:eastAsia="Times New Roman" w:hAnsi="Times New Roman" w:cs="Times New Roman"/>
+          <w:kern w:val="0"/>
+          <w:sz w:val="24"/>
+          <w:szCs w:val="24"/>
+          <w:lang w:eastAsia="pt-BR"/>
+          <w14:ligatures w14:val="none"/>
+        </w:rPr>
+        <w:t xml:space="preserve"> e linear </w:t>
+      </w:r>
+      <w:proofErr w:type="spellStart"/>
+      <w:r>
+        <w:rPr>
+          <w:rFonts w:ascii="Times New Roman" w:eastAsia="Times New Roman" w:hAnsi="Times New Roman" w:cs="Times New Roman"/>
+          <w:kern w:val="0"/>
+          <w:sz w:val="24"/>
+          <w:szCs w:val="24"/>
+          <w:lang w:eastAsia="pt-BR"/>
+          <w14:ligatures w14:val="none"/>
+        </w:rPr>
+        <w:t>embedding</w:t>
+      </w:r>
+      <w:proofErr w:type="spellEnd"/>
+      <w:r>
+        <w:rPr>
+          <w:rFonts w:ascii="Times New Roman" w:eastAsia="Times New Roman" w:hAnsi="Times New Roman" w:cs="Times New Roman"/>
+          <w:kern w:val="0"/>
+          <w:sz w:val="24"/>
+          <w:szCs w:val="24"/>
+          <w:lang w:eastAsia="pt-BR"/>
+          <w14:ligatures w14:val="none"/>
+        </w:rPr>
+        <w:t xml:space="preserve">, temos uma sequência de </w:t>
       </w:r>
       <w:r>
         <w:rPr>
@@ -936,7 +1211,31 @@
           <w:lang w:eastAsia="pt-BR"/>
           <w14:ligatures w14:val="none"/>
         </w:rPr>
-        <w:t xml:space="preserve"> vetores (ex: 196 patches</w:t>
+        <w:t xml:space="preserve"> vetores (</w:t>
+      </w:r>
+      <w:proofErr w:type="spellStart"/>
+      <w:r>
+        <w:rPr>
+          <w:rFonts w:ascii="Times New Roman" w:eastAsia="Times New Roman" w:hAnsi="Times New Roman" w:cs="Times New Roman"/>
+          <w:kern w:val="0"/>
+          <w:sz w:val="24"/>
+          <w:szCs w:val="24"/>
+          <w:lang w:eastAsia="pt-BR"/>
+          <w14:ligatures w14:val="none"/>
+        </w:rPr>
+        <w:t>ex</w:t>
+      </w:r>
+      <w:proofErr w:type="spellEnd"/>
+      <w:r>
+        <w:rPr>
+          <w:rFonts w:ascii="Times New Roman" w:eastAsia="Times New Roman" w:hAnsi="Times New Roman" w:cs="Times New Roman"/>
+          <w:kern w:val="0"/>
+          <w:sz w:val="24"/>
+          <w:szCs w:val="24"/>
+          <w:lang w:eastAsia="pt-BR"/>
+          <w14:ligatures w14:val="none"/>
+        </w:rPr>
+        <w:t>: 196 patches</w:t>
       </w:r>
       <w:r>
         <w:rPr>
@@ -1313,7 +1612,27 @@
           <w:i/>
           <w:iCs/>
         </w:rPr>
-        <w:t>self-attention permite que ele veja todos os patches</w:t>
+        <w:t>self-</w:t>
+      </w:r>
+      <w:proofErr w:type="spellStart"/>
+      <w:r>
+        <w:rPr>
+          <w:b/>
+          <w:bCs/>
+          <w:i/>
+          <w:iCs/>
+        </w:rPr>
+        <w:t>attention</w:t>
+      </w:r>
+      <w:proofErr w:type="spellEnd"/>
+      <w:r>
+        <w:rPr>
+          <w:b/>
+          <w:bCs/>
+          <w:i/>
+          <w:iCs/>
+        </w:rPr>
+        <w:t xml:space="preserve"> permite que ele veja todos os patches</w:t>
       </w:r>
       <w:r>
         <w:rPr>
@@ -1413,6 +1732,7 @@
         </w:numPr>
         <w:jc w:val="both"/>
       </w:pPr>
+      <w:proofErr w:type="spellStart"/>
       <w:r>
         <w:rPr>
           <w:b/>
@@ -1420,9 +1740,11 @@
         </w:rPr>
         <w:t>Positional</w:t>
       </w:r>
+      <w:proofErr w:type="spellEnd"/>
       <w:r>
         <w:t xml:space="preserve"> </w:t>
       </w:r>
+      <w:proofErr w:type="spellStart"/>
       <w:r>
         <w:rPr>
           <w:b/>
@@ -1430,6 +1752,7 @@
         </w:rPr>
         <w:t>Encoding</w:t>
       </w:r>
+      <w:proofErr w:type="spellEnd"/>
       <w:r>
         <w:t>: Como o modelo vê tudo de uma vez, ele precisa saber a ordem das palavras</w:t>
       </w:r>
@@ -1470,7 +1793,15 @@
         <w:t>as</w:t>
       </w:r>
       <w:r>
-        <w:t xml:space="preserve"> CNNs (que exploram a posição dos pixels diretamente)</w:t>
+        <w:t xml:space="preserve"> </w:t>
+      </w:r>
+      <w:proofErr w:type="spellStart"/>
+      <w:r>
+        <w:t>CNNs</w:t>
+      </w:r>
+      <w:proofErr w:type="spellEnd"/>
+      <w:r>
+        <w:t xml:space="preserve"> (que exploram a posição dos pixels diretamente)</w:t>
       </w:r>
       <w:r>
         <w:t>.</w:t>
@@ -1483,7 +1814,23 @@
           <w:b/>
           <w:bCs/>
         </w:rPr>
-        <w:t>O ViT precisa que a ordem dos patches seja aprendida.</w:t>
+        <w:t xml:space="preserve">O </w:t>
+      </w:r>
+      <w:proofErr w:type="spellStart"/>
+      <w:r>
+        <w:rPr>
+          <w:b/>
+          <w:bCs/>
+        </w:rPr>
+        <w:t>ViT</w:t>
+      </w:r>
+      <w:proofErr w:type="spellEnd"/>
+      <w:r>
+        <w:rPr>
+          <w:b/>
+          <w:bCs/>
+        </w:rPr>
+        <w:t xml:space="preserve"> precisa que a ordem dos patches seja aprendida.</w:t>
       </w:r>
     </w:p>
     <w:p>
@@ -1568,10 +1915,31 @@
         <w:jc w:val="both"/>
       </w:pPr>
       <w:r>
-        <w:t>Funcionamento do Positional Encoding</w:t>
-      </w:r>
-      <w:r>
-        <w:t xml:space="preserve"> se dá por meio de uma soma entre os vetores definidos pela etapa de embedding e um vetor de posição específico, </w:t>
+        <w:t xml:space="preserve">Funcionamento do </w:t>
+      </w:r>
+      <w:proofErr w:type="spellStart"/>
+      <w:r>
+        <w:t>Positional</w:t>
+      </w:r>
+      <w:proofErr w:type="spellEnd"/>
+      <w:r>
+        <w:t xml:space="preserve"> </w:t>
+      </w:r>
+      <w:proofErr w:type="spellStart"/>
+      <w:r>
+        <w:t>Encoding</w:t>
+      </w:r>
+      <w:proofErr w:type="spellEnd"/>
+      <w:r>
+        <w:t xml:space="preserve"> se dá por meio de uma soma entre os vetores definidos pela etapa de </w:t>
+      </w:r>
+      <w:proofErr w:type="spellStart"/>
+      <w:r>
+        <w:t>embedding</w:t>
+      </w:r>
+      <w:proofErr w:type="spellEnd"/>
+      <w:r>
+        <w:t xml:space="preserve"> e um vetor de posição específico, </w:t>
       </w:r>
       <w:r>
         <w:t>cria</w:t>
@@ -1676,7 +2044,15 @@
         <w:jc w:val="both"/>
       </w:pPr>
       <w:r>
-        <w:t xml:space="preserve">É importante salientar que o vetor de posição é somado aos embeddings uma vez que esta operação </w:t>
+        <w:t xml:space="preserve">É importante salientar que o vetor de posição é somado aos </w:t>
+      </w:r>
+      <w:proofErr w:type="spellStart"/>
+      <w:r>
+        <w:t>embeddings</w:t>
+      </w:r>
+      <w:proofErr w:type="spellEnd"/>
+      <w:r>
+        <w:t xml:space="preserve"> uma vez que esta operação </w:t>
       </w:r>
       <w:r>
         <w:t xml:space="preserve">mantém a </w:t>
@@ -1717,7 +2093,31 @@
         <w:jc w:val="both"/>
       </w:pPr>
       <w:r>
-        <w:t>Funcionamento do positional encoding para o caso das ViT’s:</w:t>
+        <w:t xml:space="preserve">Funcionamento do </w:t>
+      </w:r>
+      <w:proofErr w:type="spellStart"/>
+      <w:r>
+        <w:t>positional</w:t>
+      </w:r>
+      <w:proofErr w:type="spellEnd"/>
+      <w:r>
+        <w:t xml:space="preserve"> </w:t>
+      </w:r>
+      <w:proofErr w:type="spellStart"/>
+      <w:r>
+        <w:t>encoding</w:t>
+      </w:r>
+      <w:proofErr w:type="spellEnd"/>
+      <w:r>
+        <w:t xml:space="preserve"> para o caso das </w:t>
+      </w:r>
+      <w:proofErr w:type="spellStart"/>
+      <w:r>
+        <w:t>ViT’s</w:t>
+      </w:r>
+      <w:proofErr w:type="spellEnd"/>
+      <w:r>
+        <w:t>:</w:t>
       </w:r>
     </w:p>
     <w:p>
@@ -1782,12 +2182,21 @@
         </w:numPr>
         <w:jc w:val="both"/>
       </w:pPr>
-      <w:r>
-        <w:rPr>
-          <w:b/>
-          <w:bCs/>
-        </w:rPr>
-        <w:t>Transform encoder:</w:t>
+      <w:proofErr w:type="spellStart"/>
+      <w:r>
+        <w:rPr>
+          <w:b/>
+          <w:bCs/>
+        </w:rPr>
+        <w:t>Transform</w:t>
+      </w:r>
+      <w:proofErr w:type="spellEnd"/>
+      <w:r>
+        <w:rPr>
+          <w:b/>
+          <w:bCs/>
+        </w:rPr>
+        <w:t xml:space="preserve"> encoder:</w:t>
       </w:r>
       <w:r>
         <w:rPr>
@@ -1853,7 +2262,43 @@
           <w:lang w:eastAsia="pt-BR"/>
           <w14:ligatures w14:val="none"/>
         </w:rPr>
-        <w:t>Self-Attention (Auto</w:t>
+        <w:t>Self-</w:t>
+      </w:r>
+      <w:proofErr w:type="spellStart"/>
+      <w:r>
+        <w:rPr>
+          <w:rFonts w:ascii="Times New Roman" w:eastAsia="Times New Roman" w:hAnsi="Times New Roman" w:cs="Times New Roman"/>
+          <w:kern w:val="0"/>
+          <w:sz w:val="24"/>
+          <w:szCs w:val="24"/>
+          <w:lang w:eastAsia="pt-BR"/>
+          <w14:ligatures w14:val="none"/>
+        </w:rPr>
+        <w:t>Attention</w:t>
+      </w:r>
+      <w:proofErr w:type="spellEnd"/>
+      <w:r>
+        <w:rPr>
+          <w:rFonts w:ascii="Times New Roman" w:eastAsia="Times New Roman" w:hAnsi="Times New Roman" w:cs="Times New Roman"/>
+          <w:kern w:val="0"/>
+          <w:sz w:val="24"/>
+          <w:szCs w:val="24"/>
+          <w:lang w:eastAsia="pt-BR"/>
+          <w14:ligatures w14:val="none"/>
+        </w:rPr>
+        <w:t xml:space="preserve"> (</w:t>
+      </w:r>
+      <w:proofErr w:type="spellStart"/>
+      <w:r>
+        <w:rPr>
+          <w:rFonts w:ascii="Times New Roman" w:eastAsia="Times New Roman" w:hAnsi="Times New Roman" w:cs="Times New Roman"/>
+          <w:kern w:val="0"/>
+          <w:sz w:val="24"/>
+          <w:szCs w:val="24"/>
+          <w:lang w:eastAsia="pt-BR"/>
+          <w14:ligatures w14:val="none"/>
+        </w:rPr>
+        <w:t>Auto</w:t>
       </w:r>
       <w:r>
         <w:rPr>
@@ -1875,7 +2320,19 @@
           <w:lang w:eastAsia="pt-BR"/>
           <w14:ligatures w14:val="none"/>
         </w:rPr>
-        <w:t>atenção)</w:t>
+        <w:t>atenção</w:t>
+      </w:r>
+      <w:proofErr w:type="spellEnd"/>
+      <w:r>
+        <w:rPr>
+          <w:rFonts w:ascii="Times New Roman" w:eastAsia="Times New Roman" w:hAnsi="Times New Roman" w:cs="Times New Roman"/>
+          <w:kern w:val="0"/>
+          <w:sz w:val="24"/>
+          <w:szCs w:val="24"/>
+          <w:lang w:eastAsia="pt-BR"/>
+          <w14:ligatures w14:val="none"/>
+        </w:rPr>
+        <w:t>)</w:t>
       </w:r>
       <w:r>
         <w:rPr>
@@ -1989,7 +2446,55 @@
           <w14:ligatures w14:val="none"/>
         </w:rPr>
         <w:lastRenderedPageBreak/>
-        <w:t>Dado uma sequência de embeddings, a operação desta sub-etapa se dá por:</w:t>
+        <w:t xml:space="preserve">Dado uma sequência de </w:t>
+      </w:r>
+      <w:proofErr w:type="spellStart"/>
+      <w:r>
+        <w:rPr>
+          <w:rFonts w:ascii="Times New Roman" w:eastAsia="Times New Roman" w:hAnsi="Times New Roman" w:cs="Times New Roman"/>
+          <w:kern w:val="0"/>
+          <w:sz w:val="24"/>
+          <w:szCs w:val="24"/>
+          <w:lang w:eastAsia="pt-BR"/>
+          <w14:ligatures w14:val="none"/>
+        </w:rPr>
+        <w:t>embeddings</w:t>
+      </w:r>
+      <w:proofErr w:type="spellEnd"/>
+      <w:r>
+        <w:rPr>
+          <w:rFonts w:ascii="Times New Roman" w:eastAsia="Times New Roman" w:hAnsi="Times New Roman" w:cs="Times New Roman"/>
+          <w:kern w:val="0"/>
+          <w:sz w:val="24"/>
+          <w:szCs w:val="24"/>
+          <w:lang w:eastAsia="pt-BR"/>
+          <w14:ligatures w14:val="none"/>
+        </w:rPr>
+        <w:t xml:space="preserve">, a operação desta </w:t>
+      </w:r>
+      <w:proofErr w:type="spellStart"/>
+      <w:r>
+        <w:rPr>
+          <w:rFonts w:ascii="Times New Roman" w:eastAsia="Times New Roman" w:hAnsi="Times New Roman" w:cs="Times New Roman"/>
+          <w:kern w:val="0"/>
+          <w:sz w:val="24"/>
+          <w:szCs w:val="24"/>
+          <w:lang w:eastAsia="pt-BR"/>
+          <w14:ligatures w14:val="none"/>
+        </w:rPr>
+        <w:t>sub-etapa</w:t>
+      </w:r>
+      <w:proofErr w:type="spellEnd"/>
+      <w:r>
+        <w:rPr>
+          <w:rFonts w:ascii="Times New Roman" w:eastAsia="Times New Roman" w:hAnsi="Times New Roman" w:cs="Times New Roman"/>
+          <w:kern w:val="0"/>
+          <w:sz w:val="24"/>
+          <w:szCs w:val="24"/>
+          <w:lang w:eastAsia="pt-BR"/>
+          <w14:ligatures w14:val="none"/>
+        </w:rPr>
+        <w:t xml:space="preserve"> se dá por:</w:t>
       </w:r>
     </w:p>
     <w:p>
@@ -2240,16 +2745,29 @@
           <w14:ligatures w14:val="none"/>
         </w:rPr>
       </w:pPr>
-      <w:r>
-        <w:rPr>
-          <w:rFonts w:ascii="Times New Roman" w:eastAsia="Times New Roman" w:hAnsi="Times New Roman" w:cs="Times New Roman"/>
-          <w:kern w:val="0"/>
-          <w:sz w:val="24"/>
-          <w:szCs w:val="24"/>
-          <w:lang w:eastAsia="pt-BR"/>
-          <w14:ligatures w14:val="none"/>
-        </w:rPr>
-        <w:t>Add &amp; Norm (Soma com conexão residual + normalização)</w:t>
+      <w:proofErr w:type="spellStart"/>
+      <w:r>
+        <w:rPr>
+          <w:rFonts w:ascii="Times New Roman" w:eastAsia="Times New Roman" w:hAnsi="Times New Roman" w:cs="Times New Roman"/>
+          <w:kern w:val="0"/>
+          <w:sz w:val="24"/>
+          <w:szCs w:val="24"/>
+          <w:lang w:eastAsia="pt-BR"/>
+          <w14:ligatures w14:val="none"/>
+        </w:rPr>
+        <w:t>Add</w:t>
+      </w:r>
+      <w:proofErr w:type="spellEnd"/>
+      <w:r>
+        <w:rPr>
+          <w:rFonts w:ascii="Times New Roman" w:eastAsia="Times New Roman" w:hAnsi="Times New Roman" w:cs="Times New Roman"/>
+          <w:kern w:val="0"/>
+          <w:sz w:val="24"/>
+          <w:szCs w:val="24"/>
+          <w:lang w:eastAsia="pt-BR"/>
+          <w14:ligatures w14:val="none"/>
+        </w:rPr>
+        <w:t xml:space="preserve"> &amp; Norm (Soma com conexão residual + normalização)</w:t>
       </w:r>
       <w:r>
         <w:rPr>
@@ -2273,19 +2791,49 @@
         </w:rPr>
         <w:t xml:space="preserve">com </w:t>
       </w:r>
-      <w:r>
-        <w:rPr>
-          <w:rFonts w:ascii="Times New Roman" w:eastAsia="Times New Roman" w:hAnsi="Times New Roman" w:cs="Times New Roman"/>
-          <w:b/>
-          <w:bCs/>
-          <w:kern w:val="0"/>
-          <w:sz w:val="24"/>
-          <w:szCs w:val="24"/>
-          <w:lang w:eastAsia="pt-BR"/>
-          <w14:ligatures w14:val="none"/>
-        </w:rPr>
-        <w:t>vanishing gradients</w:t>
-      </w:r>
+      <w:proofErr w:type="spellStart"/>
+      <w:r>
+        <w:rPr>
+          <w:rFonts w:ascii="Times New Roman" w:eastAsia="Times New Roman" w:hAnsi="Times New Roman" w:cs="Times New Roman"/>
+          <w:b/>
+          <w:bCs/>
+          <w:kern w:val="0"/>
+          <w:sz w:val="24"/>
+          <w:szCs w:val="24"/>
+          <w:lang w:eastAsia="pt-BR"/>
+          <w14:ligatures w14:val="none"/>
+        </w:rPr>
+        <w:t>vanishing</w:t>
+      </w:r>
+      <w:proofErr w:type="spellEnd"/>
+      <w:r>
+        <w:rPr>
+          <w:rFonts w:ascii="Times New Roman" w:eastAsia="Times New Roman" w:hAnsi="Times New Roman" w:cs="Times New Roman"/>
+          <w:b/>
+          <w:bCs/>
+          <w:kern w:val="0"/>
+          <w:sz w:val="24"/>
+          <w:szCs w:val="24"/>
+          <w:lang w:eastAsia="pt-BR"/>
+          <w14:ligatures w14:val="none"/>
+        </w:rPr>
+        <w:t xml:space="preserve"> </w:t>
+      </w:r>
+      <w:proofErr w:type="spellStart"/>
+      <w:r>
+        <w:rPr>
+          <w:rFonts w:ascii="Times New Roman" w:eastAsia="Times New Roman" w:hAnsi="Times New Roman" w:cs="Times New Roman"/>
+          <w:b/>
+          <w:bCs/>
+          <w:kern w:val="0"/>
+          <w:sz w:val="24"/>
+          <w:szCs w:val="24"/>
+          <w:lang w:eastAsia="pt-BR"/>
+          <w14:ligatures w14:val="none"/>
+        </w:rPr>
+        <w:t>gradients</w:t>
+      </w:r>
+      <w:proofErr w:type="spellEnd"/>
       <w:r>
         <w:rPr>
           <w:rFonts w:ascii="Times New Roman" w:eastAsia="Times New Roman" w:hAnsi="Times New Roman" w:cs="Times New Roman"/>
@@ -2365,19 +2913,49 @@
         </w:rPr>
         <w:t xml:space="preserve"> e depois normalizada com </w:t>
       </w:r>
-      <w:r>
-        <w:rPr>
-          <w:rFonts w:ascii="Times New Roman" w:eastAsia="Times New Roman" w:hAnsi="Times New Roman" w:cs="Times New Roman"/>
-          <w:b/>
-          <w:bCs/>
-          <w:kern w:val="0"/>
-          <w:sz w:val="24"/>
-          <w:szCs w:val="24"/>
-          <w:lang w:eastAsia="pt-BR"/>
-          <w14:ligatures w14:val="none"/>
-        </w:rPr>
-        <w:t>Layer Normalization</w:t>
-      </w:r>
+      <w:proofErr w:type="spellStart"/>
+      <w:r>
+        <w:rPr>
+          <w:rFonts w:ascii="Times New Roman" w:eastAsia="Times New Roman" w:hAnsi="Times New Roman" w:cs="Times New Roman"/>
+          <w:b/>
+          <w:bCs/>
+          <w:kern w:val="0"/>
+          <w:sz w:val="24"/>
+          <w:szCs w:val="24"/>
+          <w:lang w:eastAsia="pt-BR"/>
+          <w14:ligatures w14:val="none"/>
+        </w:rPr>
+        <w:t>Layer</w:t>
+      </w:r>
+      <w:proofErr w:type="spellEnd"/>
+      <w:r>
+        <w:rPr>
+          <w:rFonts w:ascii="Times New Roman" w:eastAsia="Times New Roman" w:hAnsi="Times New Roman" w:cs="Times New Roman"/>
+          <w:b/>
+          <w:bCs/>
+          <w:kern w:val="0"/>
+          <w:sz w:val="24"/>
+          <w:szCs w:val="24"/>
+          <w:lang w:eastAsia="pt-BR"/>
+          <w14:ligatures w14:val="none"/>
+        </w:rPr>
+        <w:t xml:space="preserve"> </w:t>
+      </w:r>
+      <w:proofErr w:type="spellStart"/>
+      <w:r>
+        <w:rPr>
+          <w:rFonts w:ascii="Times New Roman" w:eastAsia="Times New Roman" w:hAnsi="Times New Roman" w:cs="Times New Roman"/>
+          <w:b/>
+          <w:bCs/>
+          <w:kern w:val="0"/>
+          <w:sz w:val="24"/>
+          <w:szCs w:val="24"/>
+          <w:lang w:eastAsia="pt-BR"/>
+          <w14:ligatures w14:val="none"/>
+        </w:rPr>
+        <w:t>Normalization</w:t>
+      </w:r>
+      <w:proofErr w:type="spellEnd"/>
       <w:r>
         <w:rPr>
           <w:rFonts w:ascii="Times New Roman" w:eastAsia="Times New Roman" w:hAnsi="Times New Roman" w:cs="Times New Roman"/>
@@ -2567,16 +3145,29 @@
           <w14:ligatures w14:val="none"/>
         </w:rPr>
       </w:pPr>
-      <w:r>
-        <w:rPr>
-          <w:rFonts w:ascii="Times New Roman" w:eastAsia="Times New Roman" w:hAnsi="Times New Roman" w:cs="Times New Roman"/>
-          <w:kern w:val="0"/>
-          <w:sz w:val="24"/>
-          <w:szCs w:val="24"/>
-          <w:lang w:eastAsia="pt-BR"/>
-          <w14:ligatures w14:val="none"/>
-        </w:rPr>
-        <w:t>Feedforward (MLP)</w:t>
+      <w:proofErr w:type="spellStart"/>
+      <w:r>
+        <w:rPr>
+          <w:rFonts w:ascii="Times New Roman" w:eastAsia="Times New Roman" w:hAnsi="Times New Roman" w:cs="Times New Roman"/>
+          <w:kern w:val="0"/>
+          <w:sz w:val="24"/>
+          <w:szCs w:val="24"/>
+          <w:lang w:eastAsia="pt-BR"/>
+          <w14:ligatures w14:val="none"/>
+        </w:rPr>
+        <w:t>Feedforward</w:t>
+      </w:r>
+      <w:proofErr w:type="spellEnd"/>
+      <w:r>
+        <w:rPr>
+          <w:rFonts w:ascii="Times New Roman" w:eastAsia="Times New Roman" w:hAnsi="Times New Roman" w:cs="Times New Roman"/>
+          <w:kern w:val="0"/>
+          <w:sz w:val="24"/>
+          <w:szCs w:val="24"/>
+          <w:lang w:eastAsia="pt-BR"/>
+          <w14:ligatures w14:val="none"/>
+        </w:rPr>
+        <w:t xml:space="preserve"> (MLP)</w:t>
       </w:r>
       <w:r>
         <w:rPr>
@@ -2990,7 +3581,31 @@
           <w:lang w:eastAsia="pt-BR"/>
           <w14:ligatures w14:val="none"/>
         </w:rPr>
-        <w:t>Como há um aumento seguido de redução na dimensão (ex: 512 → 2048 → 512), o MLP age como um filtro ou refinador: descarta coisas inúteis e reforça padrões importantes.</w:t>
+        <w:t>Como há um aumento seguido de redução na dimensão (</w:t>
+      </w:r>
+      <w:proofErr w:type="spellStart"/>
+      <w:r>
+        <w:rPr>
+          <w:rFonts w:ascii="Times New Roman" w:eastAsia="Times New Roman" w:hAnsi="Times New Roman" w:cs="Times New Roman"/>
+          <w:kern w:val="0"/>
+          <w:sz w:val="24"/>
+          <w:szCs w:val="24"/>
+          <w:lang w:eastAsia="pt-BR"/>
+          <w14:ligatures w14:val="none"/>
+        </w:rPr>
+        <w:t>ex</w:t>
+      </w:r>
+      <w:proofErr w:type="spellEnd"/>
+      <w:r>
+        <w:rPr>
+          <w:rFonts w:ascii="Times New Roman" w:eastAsia="Times New Roman" w:hAnsi="Times New Roman" w:cs="Times New Roman"/>
+          <w:kern w:val="0"/>
+          <w:sz w:val="24"/>
+          <w:szCs w:val="24"/>
+          <w:lang w:eastAsia="pt-BR"/>
+          <w14:ligatures w14:val="none"/>
+        </w:rPr>
+        <w:t>: 512 → 2048 → 512), o MLP age como um filtro ou refinador: descarta coisas inúteis e reforça padrões importantes.</w:t>
       </w:r>
     </w:p>
     <w:p>
@@ -3005,7 +3620,15 @@
         <w:pStyle w:val="PargrafodaLista"/>
       </w:pPr>
       <w:r>
-        <w:t>Resumo das operações do bloco ‘transform encoder’</w:t>
+        <w:t>Resumo das operações do bloco ‘</w:t>
+      </w:r>
+      <w:proofErr w:type="spellStart"/>
+      <w:r>
+        <w:t>transform</w:t>
+      </w:r>
+      <w:proofErr w:type="spellEnd"/>
+      <w:r>
+        <w:t xml:space="preserve"> encoder’</w:t>
       </w:r>
     </w:p>
     <w:p>
@@ -3087,7 +3710,15 @@
         <w:t xml:space="preserve"> </w:t>
       </w:r>
       <w:r>
-        <w:t>O bloco de transform encoder pode ser repetido múltiplas vezes a fim de refinar os resultados, e ao final de tais execuções, é retornado u</w:t>
+        <w:t xml:space="preserve">O bloco de </w:t>
+      </w:r>
+      <w:proofErr w:type="spellStart"/>
+      <w:r>
+        <w:t>transform</w:t>
+      </w:r>
+      <w:proofErr w:type="spellEnd"/>
+      <w:r>
+        <w:t xml:space="preserve"> encoder pode ser repetido múltiplas vezes a fim de refinar os resultados, e ao final de tais execuções, é retornado u</w:t>
       </w:r>
       <w:r>
         <w:t>m vetor especial</w:t>
@@ -3096,7 +3727,15 @@
         <w:t xml:space="preserve">, sendo geralmente </w:t>
       </w:r>
       <w:r>
-        <w:t>o [CLS] para gerar a saída (ex: classe da frase</w:t>
+        <w:t>o [CLS] para gerar a saída (</w:t>
+      </w:r>
+      <w:proofErr w:type="spellStart"/>
+      <w:r>
+        <w:t>ex</w:t>
+      </w:r>
+      <w:proofErr w:type="spellEnd"/>
+      <w:r>
+        <w:t>: classe da frase</w:t>
       </w:r>
       <w:r>
         <w:t>). A imagem a seguir define o passo-a-passo</w:t>
@@ -3185,8 +3824,13 @@
         <w:jc w:val="both"/>
       </w:pPr>
       <w:r>
-        <w:t>Implementação prática da arquitetura ViT</w:t>
-      </w:r>
+        <w:t xml:space="preserve">Implementação prática da arquitetura </w:t>
+      </w:r>
+      <w:proofErr w:type="spellStart"/>
+      <w:r>
+        <w:t>ViT</w:t>
+      </w:r>
+      <w:proofErr w:type="spellEnd"/>
       <w:r>
         <w:t xml:space="preserve"> (FEITA NO PYCHARM)</w:t>
       </w:r>
@@ -3226,7 +3870,23 @@
         <w:jc w:val="both"/>
       </w:pPr>
       <w:r>
-        <w:t>Cabeça de atenção (Multi-head attention)</w:t>
+        <w:t>Cabeça de atenção (</w:t>
+      </w:r>
+      <w:proofErr w:type="spellStart"/>
+      <w:r>
+        <w:t>Multi-head</w:t>
+      </w:r>
+      <w:proofErr w:type="spellEnd"/>
+      <w:r>
+        <w:t xml:space="preserve"> </w:t>
+      </w:r>
+      <w:proofErr w:type="spellStart"/>
+      <w:r>
+        <w:t>attention</w:t>
+      </w:r>
+      <w:proofErr w:type="spellEnd"/>
+      <w:r>
+        <w:t>)</w:t>
       </w:r>
     </w:p>
     <w:p>
@@ -3243,13 +3903,31 @@
         <w:jc w:val="both"/>
       </w:pPr>
       <w:r>
-        <w:t>No Transformer, uma "cabeça de atenção" é uma instância independente do mecanismo de self-attention.</w:t>
-      </w:r>
+        <w:t>No Transformer, uma "cabeça de atenção" é uma instância independente do mecanismo de self-</w:t>
+      </w:r>
+      <w:proofErr w:type="spellStart"/>
+      <w:r>
+        <w:t>attention</w:t>
+      </w:r>
+      <w:proofErr w:type="spellEnd"/>
+      <w:r>
+        <w:t xml:space="preserve">. Em </w:t>
+      </w:r>
+      <w:proofErr w:type="spellStart"/>
+      <w:r>
+        <w:t>multi-head</w:t>
+      </w:r>
+      <w:proofErr w:type="spellEnd"/>
       <w:r>
         <w:t xml:space="preserve"> </w:t>
       </w:r>
-      <w:r>
-        <w:t>Em multi-head attention, você tem várias cabeças trabalhando em paralelo, cada uma aprendendo a focar em partes diferentes da entrada.</w:t>
+      <w:proofErr w:type="spellStart"/>
+      <w:r>
+        <w:t>attention</w:t>
+      </w:r>
+      <w:proofErr w:type="spellEnd"/>
+      <w:r>
+        <w:t>, você tem várias cabeças trabalhando em paralelo, cada uma aprendendo a focar em partes diferentes da entrada.</w:t>
       </w:r>
     </w:p>
     <w:p>
@@ -3259,31 +3937,15 @@
         <w:jc w:val="both"/>
       </w:pPr>
       <w:r>
-        <w:t>Uma cabeça de atenção</w:t>
-      </w:r>
-      <w:r>
-        <w:t xml:space="preserve"> </w:t>
-      </w:r>
-      <w:r>
-        <w:t>é uma versão isolada do mecanismo de self-attention</w:t>
-      </w:r>
-      <w:r>
-        <w:t xml:space="preserve">, contendo </w:t>
-      </w:r>
-      <w:r>
-        <w:t>seus próprios pesos e projeções Q, K, V</w:t>
-      </w:r>
-      <w:r>
-        <w:t xml:space="preserve"> e tem como objetivo </w:t>
-      </w:r>
-      <w:r>
-        <w:t>aprende</w:t>
-      </w:r>
-      <w:r>
-        <w:t>r</w:t>
-      </w:r>
-      <w:r>
-        <w:t xml:space="preserve"> a focar em certos padrões da sequência.</w:t>
+        <w:t>Uma cabeça de atenção é uma versão isolada do mecanismo de self-</w:t>
+      </w:r>
+      <w:proofErr w:type="spellStart"/>
+      <w:r>
+        <w:t>attention</w:t>
+      </w:r>
+      <w:proofErr w:type="spellEnd"/>
+      <w:r>
+        <w:t>, contendo seus próprios pesos e projeções Q, K, V e tem como objetivo aprender a focar em certos padrões da sequência.</w:t>
       </w:r>
     </w:p>
     <w:p>
@@ -3293,7 +3955,23 @@
         <w:jc w:val="both"/>
       </w:pPr>
       <w:r>
-        <w:t>O mecanismo de atenção própria (self-attention) permite que cada elemento de uma sequência (ex: patches da imagem ou palavras de uma frase) “olhe” para os outros elementos e combine informações relevantes.</w:t>
+        <w:t>O mecanismo de atenção própria (self-</w:t>
+      </w:r>
+      <w:proofErr w:type="spellStart"/>
+      <w:r>
+        <w:t>attention</w:t>
+      </w:r>
+      <w:proofErr w:type="spellEnd"/>
+      <w:r>
+        <w:t>) permite que cada elemento de uma sequência (</w:t>
+      </w:r>
+      <w:proofErr w:type="spellStart"/>
+      <w:r>
+        <w:t>ex</w:t>
+      </w:r>
+      <w:proofErr w:type="spellEnd"/>
+      <w:r>
+        <w:t>: patches da imagem ou palavras de uma frase) “olhe” para os outros elementos e combine informações relevantes.</w:t>
       </w:r>
     </w:p>
     <w:p>
@@ -3358,8 +4036,13 @@
         <w:ind w:left="2844"/>
         <w:jc w:val="both"/>
       </w:pPr>
-      <w:r>
-        <w:t>Value (V): qual informação será usada?</w:t>
+      <w:proofErr w:type="spellStart"/>
+      <w:r>
+        <w:t>Value</w:t>
+      </w:r>
+      <w:proofErr w:type="spellEnd"/>
+      <w:r>
+        <w:t xml:space="preserve"> (V): qual informação será usada?</w:t>
       </w:r>
     </w:p>
     <w:p>
@@ -3372,6 +4055,9 @@
         <w:jc w:val="center"/>
       </w:pPr>
       <w:r>
+        <w:rPr>
+          <w:noProof/>
+        </w:rPr>
         <w:drawing>
           <wp:inline distT="0" distB="0" distL="0" distR="0" wp14:anchorId="0344DBDE" wp14:editId="44648D9B">
             <wp:extent cx="4074160" cy="787620"/>
@@ -3419,6 +4105,9 @@
         <w:jc w:val="center"/>
       </w:pPr>
       <w:r>
+        <w:rPr>
+          <w:noProof/>
+        </w:rPr>
         <w:lastRenderedPageBreak/>
         <w:drawing>
           <wp:inline distT="0" distB="0" distL="0" distR="0" wp14:anchorId="1F70A34F" wp14:editId="4650FC39">
@@ -3470,6 +4159,9 @@
         <w:jc w:val="center"/>
       </w:pPr>
       <w:r>
+        <w:rPr>
+          <w:noProof/>
+        </w:rPr>
         <w:drawing>
           <wp:inline distT="0" distB="0" distL="0" distR="0" wp14:anchorId="5E2DD45B" wp14:editId="3C047826">
             <wp:extent cx="4663440" cy="3075326"/>
@@ -3512,6 +4204,9 @@
         <w:jc w:val="center"/>
       </w:pPr>
       <w:r>
+        <w:rPr>
+          <w:noProof/>
+        </w:rPr>
         <w:drawing>
           <wp:inline distT="0" distB="0" distL="0" distR="0" wp14:anchorId="3B3D745F" wp14:editId="68981735">
             <wp:extent cx="4671060" cy="1619272"/>
@@ -3591,7 +4286,23 @@
         <w:ind w:left="1080"/>
       </w:pPr>
       <w:r>
-        <w:t>Processo de compilação de uma rede neural. Buscar entender otimizadores, funções de custo, métricas de avaliação. Preciso compreender melhor conceitos sobre acurácia, perda, falsos negativos e positivos, matriz de confusão, funções de custo, etc. Eu consigo entender como a rede é estruturada mas tenho muita dificuldade de entender a forma de operação da rede bem como seus hiperparâmetros e métodos de avaliação.</w:t>
+        <w:t xml:space="preserve">Processo de compilação de uma rede neural. Buscar entender otimizadores, funções de custo, métricas de avaliação. Preciso compreender melhor conceitos sobre acurácia, perda, falsos negativos e positivos, matriz de confusão, funções de custo, etc. Eu consigo entender como a rede é </w:t>
+      </w:r>
+      <w:proofErr w:type="gramStart"/>
+      <w:r>
+        <w:t>estruturada</w:t>
+      </w:r>
+      <w:proofErr w:type="gramEnd"/>
+      <w:r>
+        <w:t xml:space="preserve"> mas tenho muita dificuldade de entender a forma de operação da rede bem como seus </w:t>
+      </w:r>
+      <w:proofErr w:type="spellStart"/>
+      <w:r>
+        <w:t>hiperparâmetros</w:t>
+      </w:r>
+      <w:proofErr w:type="spellEnd"/>
+      <w:r>
+        <w:t xml:space="preserve"> e métodos de avaliação.</w:t>
       </w:r>
     </w:p>
     <w:p/>
@@ -5646,6 +6357,7 @@
   <w:style w:type="character" w:default="1" w:styleId="Fontepargpadro">
     <w:name w:val="Default Paragraph Font"/>
     <w:uiPriority w:val="1"/>
+    <w:semiHidden/>
     <w:unhideWhenUsed/>
   </w:style>
   <w:style w:type="table" w:default="1" w:styleId="Tabelanormal">

</xml_diff>